<commit_message>
update cv after feedback
</commit_message>
<xml_diff>
--- a/files/IsmaelSantanaCV.docx
+++ b/files/IsmaelSantanaCV.docx
@@ -331,12 +331,14 @@
         </w:rPr>
         <w:t xml:space="preserve">- </w:t>
       </w:r>
+      <w:proofErr w:type="gramStart"/>
       <w:r>
         <w:rPr>
           <w:rFonts w:ascii="Helvetica" w:hAnsi="Helvetica"/>
         </w:rPr>
         <w:t>Novembro</w:t>
       </w:r>
+      <w:proofErr w:type="gramEnd"/>
       <w:r>
         <w:rPr>
           <w:rFonts w:ascii="Helvetica" w:hAnsi="Helvetica"/>
@@ -690,12 +692,14 @@
         </w:rPr>
         <w:t xml:space="preserve">- </w:t>
       </w:r>
+      <w:proofErr w:type="gramStart"/>
       <w:r>
         <w:rPr>
           <w:rFonts w:ascii="Helvetica" w:hAnsi="Helvetica"/>
         </w:rPr>
         <w:t>Outubro</w:t>
       </w:r>
+      <w:proofErr w:type="gramEnd"/>
       <w:r>
         <w:rPr>
           <w:rFonts w:ascii="Helvetica" w:hAnsi="Helvetica"/>
@@ -763,6 +767,38 @@
         </w:rPr>
         <w:t>Remoto</w:t>
       </w:r>
+      <w:r>
+        <w:rPr>
+          <w:rFonts w:ascii="Helvetica" w:hAnsi="Helvetica"/>
+          <w:color w:val="44546A" w:themeColor="text2"/>
+          <w:sz w:val="20"/>
+        </w:rPr>
+        <w:t xml:space="preserve"> </w:t>
+      </w:r>
+      <w:r>
+        <w:rPr>
+          <w:rFonts w:ascii="Helvetica" w:hAnsi="Helvetica"/>
+          <w:color w:val="44546A" w:themeColor="text2"/>
+          <w:sz w:val="20"/>
+        </w:rPr>
+        <w:t>–</w:t>
+      </w:r>
+      <w:r>
+        <w:rPr>
+          <w:rFonts w:ascii="Helvetica" w:hAnsi="Helvetica"/>
+          <w:color w:val="44546A" w:themeColor="text2"/>
+          <w:sz w:val="20"/>
+        </w:rPr>
+        <w:t xml:space="preserve"> Temporário</w:t>
+      </w:r>
+      <w:r>
+        <w:rPr>
+          <w:rFonts w:ascii="Helvetica" w:hAnsi="Helvetica"/>
+          <w:color w:val="44546A" w:themeColor="text2"/>
+          <w:sz w:val="20"/>
+        </w:rPr>
+        <w:t xml:space="preserve"> – Meio Período </w:t>
+      </w:r>
     </w:p>
     <w:p>
       <w:pPr>
@@ -1096,12 +1132,14 @@
         </w:rPr>
         <w:t xml:space="preserve">- </w:t>
       </w:r>
+      <w:proofErr w:type="gramStart"/>
       <w:r>
         <w:rPr>
           <w:rFonts w:ascii="Helvetica" w:hAnsi="Helvetica"/>
         </w:rPr>
         <w:t>Outubro</w:t>
       </w:r>
+      <w:proofErr w:type="gramEnd"/>
       <w:r>
         <w:rPr>
           <w:rFonts w:ascii="Helvetica" w:hAnsi="Helvetica"/>
@@ -1145,6 +1183,14 @@
         </w:rPr>
         <w:t>Remoto</w:t>
       </w:r>
+      <w:r>
+        <w:rPr>
+          <w:rFonts w:ascii="Helvetica" w:hAnsi="Helvetica"/>
+          <w:color w:val="44546A" w:themeColor="text2"/>
+          <w:sz w:val="20"/>
+        </w:rPr>
+        <w:t xml:space="preserve"> – WHAN Soluções</w:t>
+      </w:r>
     </w:p>
     <w:p>
       <w:pPr>
@@ -1591,7 +1637,21 @@
         <w:rPr>
           <w:rFonts w:ascii="Helvetica" w:hAnsi="Helvetica"/>
         </w:rPr>
-        <w:t xml:space="preserve">- Março </w:t>
+        <w:t xml:space="preserve">- </w:t>
+      </w:r>
+      <w:proofErr w:type="gramStart"/>
+      <w:r>
+        <w:rPr>
+          <w:rFonts w:ascii="Helvetica" w:hAnsi="Helvetica"/>
+        </w:rPr>
+        <w:t>Março</w:t>
+      </w:r>
+      <w:proofErr w:type="gramEnd"/>
+      <w:r>
+        <w:rPr>
+          <w:rFonts w:ascii="Helvetica" w:hAnsi="Helvetica"/>
+        </w:rPr>
+        <w:t xml:space="preserve"> </w:t>
       </w:r>
       <w:r>
         <w:rPr>
@@ -1654,6 +1714,30 @@
         </w:rPr>
         <w:t>Remoto</w:t>
       </w:r>
+      <w:r>
+        <w:rPr>
+          <w:rFonts w:ascii="Helvetica" w:hAnsi="Helvetica"/>
+          <w:color w:val="44546A" w:themeColor="text2"/>
+          <w:sz w:val="20"/>
+        </w:rPr>
+        <w:t xml:space="preserve"> </w:t>
+      </w:r>
+      <w:r>
+        <w:rPr>
+          <w:rFonts w:ascii="Helvetica" w:hAnsi="Helvetica"/>
+          <w:color w:val="44546A" w:themeColor="text2"/>
+          <w:sz w:val="20"/>
+        </w:rPr>
+        <w:t xml:space="preserve">- </w:t>
+      </w:r>
+      <w:r>
+        <w:rPr>
+          <w:rFonts w:ascii="Helvetica" w:hAnsi="Helvetica"/>
+          <w:color w:val="44546A" w:themeColor="text2"/>
+          <w:sz w:val="20"/>
+        </w:rPr>
+        <w:t>WHAN Soluções</w:t>
+      </w:r>
     </w:p>
     <w:p>
       <w:pPr>
@@ -1984,7 +2068,21 @@
         <w:rPr>
           <w:rFonts w:ascii="Helvetica" w:hAnsi="Helvetica"/>
         </w:rPr>
-        <w:t xml:space="preserve">- Março </w:t>
+        <w:t xml:space="preserve">- </w:t>
+      </w:r>
+      <w:proofErr w:type="gramStart"/>
+      <w:r>
+        <w:rPr>
+          <w:rFonts w:ascii="Helvetica" w:hAnsi="Helvetica"/>
+        </w:rPr>
+        <w:t>Março</w:t>
+      </w:r>
+      <w:proofErr w:type="gramEnd"/>
+      <w:r>
+        <w:rPr>
+          <w:rFonts w:ascii="Helvetica" w:hAnsi="Helvetica"/>
+        </w:rPr>
+        <w:t xml:space="preserve"> </w:t>
       </w:r>
       <w:r>
         <w:rPr>
@@ -2058,6 +2156,22 @@
           <w:sz w:val="20"/>
         </w:rPr>
         <w:t>Remoto</w:t>
+      </w:r>
+      <w:r>
+        <w:rPr>
+          <w:rFonts w:ascii="Helvetica" w:hAnsi="Helvetica"/>
+          <w:color w:val="44546A" w:themeColor="text2"/>
+          <w:sz w:val="20"/>
+        </w:rPr>
+        <w:t xml:space="preserve"> - </w:t>
+      </w:r>
+      <w:r>
+        <w:rPr>
+          <w:rFonts w:ascii="Helvetica" w:hAnsi="Helvetica"/>
+          <w:color w:val="44546A" w:themeColor="text2"/>
+          <w:sz w:val="20"/>
+        </w:rPr>
+        <w:t>WHAN Soluções</w:t>
       </w:r>
     </w:p>
     <w:p>
@@ -2761,6 +2875,21 @@
       </w:rPr>
       <w:t xml:space="preserve"> </w:t>
     </w:r>
+    <w:r>
+      <w:rPr>
+        <w:rFonts w:ascii="Helvetica" w:hAnsi="Helvetica" w:cs="Helvetica"/>
+      </w:rPr>
+      <w:t xml:space="preserve">| </w:t>
+    </w:r>
+    <w:hyperlink r:id="rId3" w:history="1">
+      <w:r>
+        <w:rPr>
+          <w:rStyle w:val="Hyperlink"/>
+          <w:rFonts w:ascii="Helvetica" w:hAnsi="Helvetica" w:cs="Helvetica"/>
+        </w:rPr>
+        <w:t>https://linkedin.com/in/ismael3s</w:t>
+      </w:r>
+    </w:hyperlink>
   </w:p>
   <w:p>
     <w:pPr>

</xml_diff>